<commit_message>
Game Project Files with Roles
</commit_message>
<xml_diff>
--- a/Harry-Potter-Wiki/readme.docx
+++ b/Harry-Potter-Wiki/readme.docx
@@ -255,7 +255,7 @@
           <w:between w:val="nil"/>
         </w:pBdr>
         <w:rPr>
-          <w:color w:val="000000"/>
+          <w:rStyle w:val="Hyperlink"/>
         </w:rPr>
       </w:pPr>
       <w:hyperlink r:id="rId5" w:history="1">
@@ -281,6 +281,23 @@
           <w:color w:val="000000"/>
         </w:rPr>
       </w:pPr>
+      <w:bookmarkStart w:id="0" w:name="_GoBack"/>
+      <w:bookmarkEnd w:id="0"/>
+    </w:p>
+    <w:p>
+      <w:pPr>
+        <w:widowControl w:val="0"/>
+        <w:pBdr>
+          <w:top w:val="nil"/>
+          <w:left w:val="nil"/>
+          <w:bottom w:val="nil"/>
+          <w:right w:val="nil"/>
+          <w:between w:val="nil"/>
+        </w:pBdr>
+        <w:rPr>
+          <w:color w:val="000000"/>
+        </w:rPr>
+      </w:pPr>
     </w:p>
     <w:p>
       <w:pPr>
@@ -387,42 +404,33 @@
           <w:szCs w:val="27"/>
           <w:shd w:val="clear" w:color="auto" w:fill="1E2648"/>
         </w:rPr>
-        <w:t>(Front &amp; Back-End)</w:t>
-      </w:r>
-      <w:r>
+        <w:t xml:space="preserve">(Front &amp; Back-End) </w:t>
+      </w:r>
+    </w:p>
+    <w:p>
+      <w:pPr>
+        <w:widowControl w:val="0"/>
+        <w:pBdr>
+          <w:top w:val="nil"/>
+          <w:left w:val="nil"/>
+          <w:bottom w:val="nil"/>
+          <w:right w:val="nil"/>
+          <w:between w:val="nil"/>
+        </w:pBdr>
         <w:rPr>
           <w:color w:val="FF7878"/>
           <w:sz w:val="27"/>
           <w:szCs w:val="27"/>
           <w:shd w:val="clear" w:color="auto" w:fill="1E2648"/>
         </w:rPr>
-        <w:t xml:space="preserve"> </w:t>
-      </w:r>
-    </w:p>
-    <w:p>
-      <w:pPr>
-        <w:widowControl w:val="0"/>
-        <w:pBdr>
-          <w:top w:val="nil"/>
-          <w:left w:val="nil"/>
-          <w:bottom w:val="nil"/>
-          <w:right w:val="nil"/>
-          <w:between w:val="nil"/>
-        </w:pBdr>
+      </w:pPr>
+      <w:r>
         <w:rPr>
           <w:color w:val="FF7878"/>
           <w:sz w:val="27"/>
           <w:szCs w:val="27"/>
           <w:shd w:val="clear" w:color="auto" w:fill="1E2648"/>
         </w:rPr>
-      </w:pPr>
-      <w:r>
-        <w:rPr>
-          <w:color w:val="FF7878"/>
-          <w:sz w:val="27"/>
-          <w:szCs w:val="27"/>
-          <w:shd w:val="clear" w:color="auto" w:fill="1E2648"/>
-        </w:rPr>
         <w:t>Created and implemented the idea.</w:t>
       </w:r>
     </w:p>
@@ -482,8 +490,6 @@
         </w:rPr>
         <w:t>Role:</w:t>
       </w:r>
-      <w:bookmarkStart w:id="0" w:name="_GoBack"/>
-      <w:bookmarkEnd w:id="0"/>
     </w:p>
     <w:p>
       <w:pPr>

</xml_diff>

<commit_message>
Website Project with Roles
</commit_message>
<xml_diff>
--- a/Harry-Potter-Wiki/readme.docx
+++ b/Harry-Potter-Wiki/readme.docx
@@ -17,13 +17,10 @@
         <w:t>Use Drive link to v</w:t>
       </w:r>
       <w:r>
-        <w:t xml:space="preserve">iew Database as not allowed in </w:t>
-      </w:r>
-      <w:proofErr w:type="spellStart"/>
-      <w:r>
-        <w:t>Github</w:t>
-      </w:r>
-      <w:proofErr w:type="spellEnd"/>
+        <w:t>iew Database as not allowed in Github</w:t>
+      </w:r>
+      <w:bookmarkStart w:id="0" w:name="_GoBack"/>
+      <w:bookmarkEnd w:id="0"/>
       <w:r>
         <w:t xml:space="preserve">: </w:t>
       </w:r>
@@ -214,14 +211,12 @@
           <w:color w:val="000000"/>
         </w:rPr>
       </w:pPr>
-      <w:proofErr w:type="gramStart"/>
-      <w:r>
-        <w:rPr>
-          <w:color w:val="000000"/>
-        </w:rPr>
-        <w:t>link</w:t>
-      </w:r>
-      <w:proofErr w:type="gramEnd"/>
+      <w:r>
+        <w:rPr>
+          <w:color w:val="000000"/>
+        </w:rPr>
+        <w:t>Link</w:t>
+      </w:r>
       <w:r>
         <w:rPr>
           <w:color w:val="000000"/>
@@ -281,8 +276,6 @@
           <w:color w:val="000000"/>
         </w:rPr>
       </w:pPr>
-      <w:bookmarkStart w:id="0" w:name="_GoBack"/>
-      <w:bookmarkEnd w:id="0"/>
     </w:p>
     <w:p>
       <w:pPr>

</xml_diff>